<commit_message>
Assigned work and word count goals
</commit_message>
<xml_diff>
--- a/GE_GDD.docx
+++ b/GE_GDD.docx
@@ -21,7 +21,7 @@
           <w:sz w:val="40"/>
           <w:szCs w:val="40"/>
         </w:rPr>
-        <w:t>NAME OF GAME</w:t>
+        <w:t>TURN BASED GAME</w:t>
       </w:r>
     </w:p>
     <w:p>
@@ -455,6 +455,38 @@
         <w:lastRenderedPageBreak/>
         <w:t>Overview</w:t>
       </w:r>
+      <w:r>
+        <w:rPr>
+          <w:rFonts w:ascii="Segoe UI" w:hAnsi="Segoe UI" w:cs="Segoe UI"/>
+          <w:b/>
+          <w:bCs/>
+          <w:sz w:val="40"/>
+          <w:szCs w:val="40"/>
+        </w:rPr>
+        <w:t xml:space="preserve"> – </w:t>
+      </w:r>
+      <w:r>
+        <w:rPr>
+          <w:rFonts w:ascii="Segoe UI" w:hAnsi="Segoe UI" w:cs="Segoe UI"/>
+          <w:b/>
+          <w:bCs/>
+          <w:color w:val="EE0000"/>
+          <w:sz w:val="40"/>
+          <w:szCs w:val="40"/>
+        </w:rPr>
+        <w:t>Louis</w:t>
+      </w:r>
+      <w:r>
+        <w:rPr>
+          <w:rFonts w:ascii="Segoe UI" w:hAnsi="Segoe UI" w:cs="Segoe UI"/>
+          <w:b/>
+          <w:bCs/>
+          <w:color w:val="EE0000"/>
+          <w:sz w:val="40"/>
+          <w:szCs w:val="40"/>
+        </w:rPr>
+        <w:t xml:space="preserve"> (400)</w:t>
+      </w:r>
     </w:p>
     <w:p>
       <w:pPr>
@@ -798,6 +830,80 @@
         <w:lastRenderedPageBreak/>
         <w:t>Inspirations</w:t>
       </w:r>
+      <w:r>
+        <w:rPr>
+          <w:rFonts w:ascii="Segoe UI" w:hAnsi="Segoe UI" w:cs="Segoe UI"/>
+          <w:b/>
+          <w:bCs/>
+          <w:sz w:val="40"/>
+          <w:szCs w:val="40"/>
+        </w:rPr>
+        <w:t xml:space="preserve"> </w:t>
+      </w:r>
+      <w:r>
+        <w:rPr>
+          <w:rFonts w:ascii="Segoe UI" w:hAnsi="Segoe UI" w:cs="Segoe UI"/>
+          <w:b/>
+          <w:bCs/>
+          <w:sz w:val="40"/>
+          <w:szCs w:val="40"/>
+        </w:rPr>
+        <w:t>–</w:t>
+      </w:r>
+      <w:r>
+        <w:rPr>
+          <w:rFonts w:ascii="Segoe UI" w:hAnsi="Segoe UI" w:cs="Segoe UI"/>
+          <w:b/>
+          <w:bCs/>
+          <w:sz w:val="40"/>
+          <w:szCs w:val="40"/>
+        </w:rPr>
+        <w:t xml:space="preserve"> </w:t>
+      </w:r>
+      <w:r>
+        <w:rPr>
+          <w:rFonts w:ascii="Segoe UI" w:hAnsi="Segoe UI" w:cs="Segoe UI"/>
+          <w:b/>
+          <w:bCs/>
+          <w:color w:val="EE0000"/>
+          <w:sz w:val="40"/>
+          <w:szCs w:val="40"/>
+        </w:rPr>
+        <w:t>Douglas</w:t>
+      </w:r>
+      <w:r>
+        <w:rPr>
+          <w:rFonts w:ascii="Segoe UI" w:hAnsi="Segoe UI" w:cs="Segoe UI"/>
+          <w:b/>
+          <w:bCs/>
+          <w:color w:val="EE0000"/>
+          <w:sz w:val="40"/>
+          <w:szCs w:val="40"/>
+        </w:rPr>
+        <w:t xml:space="preserve"> (</w:t>
+      </w:r>
+      <w:r>
+        <w:rPr>
+          <w:rFonts w:ascii="Segoe UI" w:hAnsi="Segoe UI" w:cs="Segoe UI"/>
+          <w:b/>
+          <w:bCs/>
+          <w:color w:val="EE0000"/>
+          <w:sz w:val="40"/>
+          <w:szCs w:val="40"/>
+        </w:rPr>
+        <w:t>3</w:t>
+      </w:r>
+      <w:r>
+        <w:rPr>
+          <w:rFonts w:ascii="Segoe UI" w:hAnsi="Segoe UI" w:cs="Segoe UI"/>
+          <w:b/>
+          <w:bCs/>
+          <w:color w:val="EE0000"/>
+          <w:sz w:val="40"/>
+          <w:szCs w:val="40"/>
+        </w:rPr>
+        <w:t>00)</w:t>
+      </w:r>
     </w:p>
     <w:p>
       <w:pPr>
@@ -1131,6 +1237,60 @@
         <w:lastRenderedPageBreak/>
         <w:t>Player Experience Goals</w:t>
       </w:r>
+      <w:r>
+        <w:rPr>
+          <w:rFonts w:ascii="Segoe UI" w:hAnsi="Segoe UI" w:cs="Segoe UI"/>
+          <w:b/>
+          <w:bCs/>
+          <w:sz w:val="40"/>
+          <w:szCs w:val="40"/>
+        </w:rPr>
+        <w:t xml:space="preserve"> – </w:t>
+      </w:r>
+      <w:r>
+        <w:rPr>
+          <w:rFonts w:ascii="Segoe UI" w:hAnsi="Segoe UI" w:cs="Segoe UI"/>
+          <w:b/>
+          <w:bCs/>
+          <w:color w:val="EE0000"/>
+          <w:sz w:val="40"/>
+          <w:szCs w:val="40"/>
+        </w:rPr>
+        <w:t>Louis</w:t>
+      </w:r>
+      <w:r>
+        <w:rPr>
+          <w:rFonts w:ascii="Segoe UI" w:hAnsi="Segoe UI" w:cs="Segoe UI"/>
+          <w:b/>
+          <w:bCs/>
+          <w:color w:val="EE0000"/>
+          <w:sz w:val="40"/>
+          <w:szCs w:val="40"/>
+        </w:rPr>
+        <w:t xml:space="preserve"> (</w:t>
+      </w:r>
+      <w:r>
+        <w:rPr>
+          <w:rFonts w:ascii="Segoe UI" w:hAnsi="Segoe UI" w:cs="Segoe UI"/>
+          <w:b/>
+          <w:bCs/>
+          <w:color w:val="EE0000"/>
+          <w:sz w:val="40"/>
+          <w:szCs w:val="40"/>
+        </w:rPr>
+        <w:t>350</w:t>
+      </w:r>
+      <w:r>
+        <w:rPr>
+          <w:rFonts w:ascii="Segoe UI" w:hAnsi="Segoe UI" w:cs="Segoe UI"/>
+          <w:b/>
+          <w:bCs/>
+          <w:color w:val="EE0000"/>
+          <w:sz w:val="40"/>
+          <w:szCs w:val="40"/>
+        </w:rPr>
+        <w:t>)</w:t>
+      </w:r>
     </w:p>
     <w:p>
       <w:pPr>
@@ -1415,6 +1575,60 @@
         <w:lastRenderedPageBreak/>
         <w:t>Audience And Platform</w:t>
       </w:r>
+      <w:r>
+        <w:rPr>
+          <w:rFonts w:ascii="Segoe UI" w:hAnsi="Segoe UI" w:cs="Segoe UI"/>
+          <w:b/>
+          <w:bCs/>
+          <w:sz w:val="40"/>
+          <w:szCs w:val="40"/>
+        </w:rPr>
+        <w:t xml:space="preserve"> – </w:t>
+      </w:r>
+      <w:r>
+        <w:rPr>
+          <w:rFonts w:ascii="Segoe UI" w:hAnsi="Segoe UI" w:cs="Segoe UI"/>
+          <w:b/>
+          <w:bCs/>
+          <w:color w:val="EE0000"/>
+          <w:sz w:val="40"/>
+          <w:szCs w:val="40"/>
+        </w:rPr>
+        <w:t>Douglas</w:t>
+      </w:r>
+      <w:r>
+        <w:rPr>
+          <w:rFonts w:ascii="Segoe UI" w:hAnsi="Segoe UI" w:cs="Segoe UI"/>
+          <w:b/>
+          <w:bCs/>
+          <w:color w:val="EE0000"/>
+          <w:sz w:val="40"/>
+          <w:szCs w:val="40"/>
+        </w:rPr>
+        <w:t xml:space="preserve"> (</w:t>
+      </w:r>
+      <w:r>
+        <w:rPr>
+          <w:rFonts w:ascii="Segoe UI" w:hAnsi="Segoe UI" w:cs="Segoe UI"/>
+          <w:b/>
+          <w:bCs/>
+          <w:color w:val="EE0000"/>
+          <w:sz w:val="40"/>
+          <w:szCs w:val="40"/>
+        </w:rPr>
+        <w:t>4</w:t>
+      </w:r>
+      <w:r>
+        <w:rPr>
+          <w:rFonts w:ascii="Segoe UI" w:hAnsi="Segoe UI" w:cs="Segoe UI"/>
+          <w:b/>
+          <w:bCs/>
+          <w:color w:val="EE0000"/>
+          <w:sz w:val="40"/>
+          <w:szCs w:val="40"/>
+        </w:rPr>
+        <w:t>00)</w:t>
+      </w:r>
     </w:p>
     <w:p>
       <w:pPr>
@@ -1758,6 +1972,60 @@
         <w:lastRenderedPageBreak/>
         <w:t>Gameplay</w:t>
       </w:r>
+      <w:r>
+        <w:rPr>
+          <w:rFonts w:ascii="Segoe UI" w:hAnsi="Segoe UI" w:cs="Segoe UI"/>
+          <w:b/>
+          <w:bCs/>
+          <w:sz w:val="40"/>
+          <w:szCs w:val="40"/>
+        </w:rPr>
+        <w:t xml:space="preserve"> –</w:t>
+      </w:r>
+      <w:r>
+        <w:rPr>
+          <w:rFonts w:ascii="Segoe UI" w:hAnsi="Segoe UI" w:cs="Segoe UI"/>
+          <w:b/>
+          <w:bCs/>
+          <w:color w:val="EE0000"/>
+          <w:sz w:val="40"/>
+          <w:szCs w:val="40"/>
+        </w:rPr>
+        <w:t xml:space="preserve"> Zach</w:t>
+      </w:r>
+      <w:r>
+        <w:rPr>
+          <w:rFonts w:ascii="Segoe UI" w:hAnsi="Segoe UI" w:cs="Segoe UI"/>
+          <w:b/>
+          <w:bCs/>
+          <w:color w:val="EE0000"/>
+          <w:sz w:val="40"/>
+          <w:szCs w:val="40"/>
+        </w:rPr>
+        <w:t xml:space="preserve"> (</w:t>
+      </w:r>
+      <w:r>
+        <w:rPr>
+          <w:rFonts w:ascii="Segoe UI" w:hAnsi="Segoe UI" w:cs="Segoe UI"/>
+          <w:b/>
+          <w:bCs/>
+          <w:color w:val="EE0000"/>
+          <w:sz w:val="40"/>
+          <w:szCs w:val="40"/>
+        </w:rPr>
+        <w:t>5</w:t>
+      </w:r>
+      <w:r>
+        <w:rPr>
+          <w:rFonts w:ascii="Segoe UI" w:hAnsi="Segoe UI" w:cs="Segoe UI"/>
+          <w:b/>
+          <w:bCs/>
+          <w:color w:val="EE0000"/>
+          <w:sz w:val="40"/>
+          <w:szCs w:val="40"/>
+        </w:rPr>
+        <w:t>00)</w:t>
+      </w:r>
     </w:p>
     <w:p>
       <w:pPr>
@@ -1779,6 +2047,27 @@
           <w:szCs w:val="28"/>
         </w:rPr>
         <w:t>Screen Mock-up</w:t>
+      </w:r>
+      <w:r>
+        <w:rPr>
+          <w:rFonts w:ascii="Segoe UI" w:hAnsi="Segoe UI" w:cs="Segoe UI"/>
+          <w:b/>
+          <w:bCs/>
+          <w:sz w:val="28"/>
+          <w:szCs w:val="28"/>
+        </w:rPr>
+        <w:t xml:space="preserve"> </w:t>
+      </w:r>
+      <w:r>
+        <w:rPr>
+          <w:rFonts w:ascii="Segoe UI" w:hAnsi="Segoe UI" w:cs="Segoe UI"/>
+          <w:b/>
+          <w:bCs/>
+          <w:color w:val="EE0000"/>
+          <w:sz w:val="28"/>
+          <w:szCs w:val="28"/>
+        </w:rPr>
+        <w:t>- Zach</w:t>
       </w:r>
     </w:p>
     <w:p>
@@ -2423,6 +2712,49 @@
         <w:lastRenderedPageBreak/>
         <w:t>Media List</w:t>
       </w:r>
+      <w:r>
+        <w:rPr>
+          <w:rFonts w:ascii="Segoe UI" w:hAnsi="Segoe UI" w:cs="Segoe UI"/>
+          <w:b/>
+          <w:bCs/>
+          <w:sz w:val="40"/>
+          <w:szCs w:val="40"/>
+        </w:rPr>
+        <w:t xml:space="preserve"> </w:t>
+      </w:r>
+      <w:r>
+        <w:rPr>
+          <w:rFonts w:ascii="Segoe UI" w:hAnsi="Segoe UI" w:cs="Segoe UI"/>
+          <w:b/>
+          <w:bCs/>
+          <w:color w:val="EE0000"/>
+          <w:sz w:val="40"/>
+          <w:szCs w:val="40"/>
+        </w:rPr>
+        <w:t>–</w:t>
+      </w:r>
+      <w:r>
+        <w:rPr>
+          <w:rFonts w:ascii="Segoe UI" w:hAnsi="Segoe UI" w:cs="Segoe UI"/>
+          <w:b/>
+          <w:bCs/>
+          <w:color w:val="EE0000"/>
+          <w:sz w:val="40"/>
+          <w:szCs w:val="40"/>
+        </w:rPr>
+        <w:t xml:space="preserve"> Zach</w:t>
+      </w:r>
+      <w:r>
+        <w:rPr>
+          <w:rFonts w:ascii="Segoe UI" w:hAnsi="Segoe UI" w:cs="Segoe UI"/>
+          <w:b/>
+          <w:bCs/>
+          <w:color w:val="EE0000"/>
+          <w:sz w:val="40"/>
+          <w:szCs w:val="40"/>
+        </w:rPr>
+        <w:t xml:space="preserve"> (50)</w:t>
+      </w:r>
     </w:p>
     <w:p>
       <w:pPr>
@@ -2503,17 +2835,7 @@
           <w:sz w:val="28"/>
           <w:szCs w:val="28"/>
         </w:rPr>
-        <w:t>S</w:t>
-      </w:r>
-      <w:r>
-        <w:rPr>
-          <w:rFonts w:ascii="Segoe UI" w:hAnsi="Segoe UI" w:cs="Segoe UI"/>
-          <w:b/>
-          <w:bCs/>
-          <w:sz w:val="28"/>
-          <w:szCs w:val="28"/>
-        </w:rPr>
-        <w:t>ounds</w:t>
+        <w:t>Sounds</w:t>
       </w:r>
     </w:p>
     <w:p>
@@ -3188,6 +3510,7 @@
   <w:style w:type="character" w:default="1" w:styleId="DefaultParagraphFont">
     <w:name w:val="Default Paragraph Font"/>
     <w:uiPriority w:val="1"/>
+    <w:semiHidden/>
     <w:unhideWhenUsed/>
   </w:style>
   <w:style w:type="table" w:default="1" w:styleId="TableNormal">

</xml_diff>